<commit_message>
Update Sprint_Planning 3 (7.10.2025).docx
</commit_message>
<xml_diff>
--- a/Sprint_Planning 3 (7.10.2025).docx
+++ b/Sprint_Planning 3 (7.10.2025).docx
@@ -856,6 +856,14 @@
                 <w:szCs w:val="24"/>
               </w:rPr>
             </w:pPr>
+            <w:r>
+              <w:rPr>
+                <w:rFonts w:ascii="Times New Roman" w:eastAsia="Times New Roman" w:hAnsi="Times New Roman" w:cs="Times New Roman"/>
+                <w:sz w:val="24"/>
+                <w:szCs w:val="24"/>
+              </w:rPr>
+              <w:t>Done</w:t>
+            </w:r>
           </w:p>
         </w:tc>
       </w:tr>
@@ -1156,6 +1164,14 @@
                 <w:szCs w:val="24"/>
               </w:rPr>
             </w:pPr>
+            <w:r>
+              <w:rPr>
+                <w:rFonts w:ascii="Times New Roman" w:eastAsia="Times New Roman" w:hAnsi="Times New Roman" w:cs="Times New Roman"/>
+                <w:sz w:val="24"/>
+                <w:szCs w:val="24"/>
+              </w:rPr>
+              <w:t>Done</w:t>
+            </w:r>
           </w:p>
         </w:tc>
       </w:tr>
@@ -1307,6 +1323,14 @@
                 <w:szCs w:val="24"/>
               </w:rPr>
             </w:pPr>
+            <w:r>
+              <w:rPr>
+                <w:rFonts w:ascii="Times New Roman" w:eastAsia="Times New Roman" w:hAnsi="Times New Roman" w:cs="Times New Roman"/>
+                <w:sz w:val="24"/>
+                <w:szCs w:val="24"/>
+              </w:rPr>
+              <w:t>Done</w:t>
+            </w:r>
           </w:p>
         </w:tc>
       </w:tr>
@@ -1467,6 +1491,14 @@
                 <w:szCs w:val="24"/>
               </w:rPr>
             </w:pPr>
+            <w:r>
+              <w:rPr>
+                <w:rFonts w:ascii="Times New Roman" w:eastAsia="Times New Roman" w:hAnsi="Times New Roman" w:cs="Times New Roman"/>
+                <w:sz w:val="24"/>
+                <w:szCs w:val="24"/>
+              </w:rPr>
+              <w:t>Done</w:t>
+            </w:r>
           </w:p>
         </w:tc>
       </w:tr>

</xml_diff>